<commit_message>
Updated Description & added new resume
</commit_message>
<xml_diff>
--- a/src/assets/CV.docx
+++ b/src/assets/CV.docx
@@ -1,6 +1,6 @@
 
 <file path=word/document.xml><?xml version="1.0" encoding="utf-8"?>
-<w:document xmlns:wpc="http://schemas.microsoft.com/office/word/2010/wordprocessingCanvas" xmlns:cx="http://schemas.microsoft.com/office/drawing/2014/chartex" xmlns:cx1="http://schemas.microsoft.com/office/drawing/2015/9/8/chartex" xmlns:cx2="http://schemas.microsoft.com/office/drawing/2015/10/21/chartex" xmlns:cx3="http://schemas.microsoft.com/office/drawing/2016/5/9/chartex" xmlns:cx4="http://schemas.microsoft.com/office/drawing/2016/5/10/chartex" xmlns:cx5="http://schemas.microsoft.com/office/drawing/2016/5/11/chartex" xmlns:cx6="http://schemas.microsoft.com/office/drawing/2016/5/12/chartex" xmlns:cx7="http://schemas.microsoft.com/office/drawing/2016/5/13/chartex" xmlns:cx8="http://schemas.microsoft.com/office/drawing/2016/5/14/chartex" xmlns:mc="http://schemas.openxmlformats.org/markup-compatibility/2006" xmlns:aink="http://schemas.microsoft.com/office/drawing/2016/ink" xmlns:am3d="http://schemas.microsoft.com/office/drawing/2017/model3d" xmlns:o="urn:schemas-microsoft-com:office:office" xmlns:r="http://schemas.openxmlformats.org/officeDocument/2006/relationships" xmlns:m="http://schemas.openxmlformats.org/officeDocument/2006/math" xmlns:v="urn:schemas-microsoft-com:vml" xmlns:wp14="http://schemas.microsoft.com/office/word/2010/wordprocessingDrawing" xmlns:wp="http://schemas.openxmlformats.org/drawingml/2006/wordprocessingDrawing" xmlns:w10="urn:schemas-microsoft-com:office:word" xmlns:w="http://schemas.openxmlformats.org/wordprocessingml/2006/main" xmlns:w14="http://schemas.microsoft.com/office/word/2010/wordml" xmlns:w15="http://schemas.microsoft.com/office/word/2012/wordml" xmlns:w16cex="http://schemas.microsoft.com/office/word/2018/wordml/cex" xmlns:w16cid="http://schemas.microsoft.com/office/word/2016/wordml/cid" xmlns:w16="http://schemas.microsoft.com/office/word/2018/wordml" xmlns:w16sdtdh="http://schemas.microsoft.com/office/word/2020/wordml/sdtdatahash" xmlns:w16se="http://schemas.microsoft.com/office/word/2015/wordml/symex" xmlns:wpg="http://schemas.microsoft.com/office/word/2010/wordprocessingGroup" xmlns:wpi="http://schemas.microsoft.com/office/word/2010/wordprocessingInk" xmlns:wne="http://schemas.microsoft.com/office/word/2006/wordml" xmlns:wps="http://schemas.microsoft.com/office/word/2010/wordprocessingShape" mc:Ignorable="w14 w15 w16se w16cid w16 w16cex w16sdtdh wp14">
+<w:document xmlns:wpc="http://schemas.microsoft.com/office/word/2010/wordprocessingCanvas" xmlns:mc="http://schemas.openxmlformats.org/markup-compatibility/2006" xmlns:o="urn:schemas-microsoft-com:office:office" xmlns:r="http://schemas.openxmlformats.org/officeDocument/2006/relationships" xmlns:m="http://schemas.openxmlformats.org/officeDocument/2006/math" xmlns:v="urn:schemas-microsoft-com:vml" xmlns:wp14="http://schemas.microsoft.com/office/word/2010/wordprocessingDrawing" xmlns:wp="http://schemas.openxmlformats.org/drawingml/2006/wordprocessingDrawing" xmlns:w10="urn:schemas-microsoft-com:office:word" xmlns:w="http://schemas.openxmlformats.org/wordprocessingml/2006/main" xmlns:w14="http://schemas.microsoft.com/office/word/2010/wordml" xmlns:w15="http://schemas.microsoft.com/office/word/2012/wordml" xmlns:wpg="http://schemas.microsoft.com/office/word/2010/wordprocessingGroup" xmlns:wpi="http://schemas.microsoft.com/office/word/2010/wordprocessingInk" xmlns:wne="http://schemas.microsoft.com/office/word/2006/wordml" xmlns:wps="http://schemas.microsoft.com/office/word/2010/wordprocessingShape" mc:Ignorable="w14 w15 wp14">
   <w:body>
     <w:p>
       <w:pPr>
@@ -136,6 +136,39 @@
           <w:right w:val="nil"/>
           <w:between w:val="nil"/>
         </w:pBdr>
+        <w:spacing w:before="18" w:line="240" w:lineRule="auto"/>
+        <w:ind w:left="19"/>
+        <w:rPr>
+          <w:rFonts w:ascii="Calibri" w:eastAsia="Calibri" w:hAnsi="Calibri" w:cs="Calibri"/>
+          <w:b/>
+          <w:color w:val="1155CC"/>
+          <w:sz w:val="27"/>
+          <w:szCs w:val="27"/>
+          <w:u w:val="single"/>
+        </w:rPr>
+      </w:pPr>
+      <w:r>
+        <w:rPr>
+          <w:rFonts w:ascii="Calibri" w:eastAsia="Calibri" w:hAnsi="Calibri" w:cs="Calibri"/>
+          <w:b/>
+          <w:color w:val="1155CC"/>
+          <w:sz w:val="27"/>
+          <w:szCs w:val="27"/>
+          <w:u w:val="single"/>
+        </w:rPr>
+        <w:t>https://shubhamdholu.netlify.app</w:t>
+      </w:r>
+    </w:p>
+    <w:p>
+      <w:pPr>
+        <w:widowControl w:val="0"/>
+        <w:pBdr>
+          <w:top w:val="nil"/>
+          <w:left w:val="nil"/>
+          <w:bottom w:val="nil"/>
+          <w:right w:val="nil"/>
+          <w:between w:val="nil"/>
+        </w:pBdr>
         <w:spacing w:before="349" w:line="243" w:lineRule="auto"/>
         <w:ind w:left="10" w:right="119" w:firstLine="9"/>
         <w:rPr>
@@ -170,16 +203,7 @@
           <w:sz w:val="24"/>
           <w:szCs w:val="24"/>
         </w:rPr>
-        <w:t xml:space="preserve"> Software </w:t>
-      </w:r>
-      <w:r>
-        <w:rPr>
-          <w:rFonts w:ascii="Calibri" w:eastAsia="Calibri" w:hAnsi="Calibri" w:cs="Calibri"/>
-          <w:color w:val="000000"/>
-          <w:sz w:val="24"/>
-          <w:szCs w:val="24"/>
-        </w:rPr>
-        <w:t xml:space="preserve">&amp; Game Developer </w:t>
+        <w:t xml:space="preserve"> Software &amp; Game Developer </w:t>
       </w:r>
       <w:r>
         <w:rPr>
@@ -274,18 +298,7 @@
           <w:szCs w:val="24"/>
           <w:u w:val="single"/>
         </w:rPr>
-        <w:t>Key Skills</w:t>
-      </w:r>
-      <w:r>
-        <w:rPr>
-          <w:rFonts w:ascii="Calibri" w:eastAsia="Calibri" w:hAnsi="Calibri" w:cs="Calibri"/>
-          <w:b/>
-          <w:color w:val="000000"/>
-          <w:sz w:val="24"/>
-          <w:szCs w:val="24"/>
-          <w:u w:val="single"/>
-        </w:rPr>
-        <w:t>:</w:t>
+        <w:t>Key Skills:</w:t>
       </w:r>
       <w:r>
         <w:rPr>
@@ -342,7 +355,25 @@
           <w:sz w:val="24"/>
           <w:szCs w:val="24"/>
         </w:rPr>
-        <w:t xml:space="preserve"> JavaScript, C#, HTML5, CSS3. </w:t>
+        <w:t xml:space="preserve"> JavaScript,</w:t>
+      </w:r>
+      <w:r>
+        <w:rPr>
+          <w:rFonts w:ascii="Calibri" w:eastAsia="Calibri" w:hAnsi="Calibri" w:cs="Calibri"/>
+          <w:color w:val="000000"/>
+          <w:sz w:val="24"/>
+          <w:szCs w:val="24"/>
+        </w:rPr>
+        <w:t>Typescript,</w:t>
+      </w:r>
+      <w:r>
+        <w:rPr>
+          <w:rFonts w:ascii="Calibri" w:eastAsia="Calibri" w:hAnsi="Calibri" w:cs="Calibri"/>
+          <w:color w:val="000000"/>
+          <w:sz w:val="24"/>
+          <w:szCs w:val="24"/>
+        </w:rPr>
+        <w:t xml:space="preserve"> C#, HTML5, CSS3. </w:t>
       </w:r>
     </w:p>
     <w:p>
@@ -389,46 +420,73 @@
           <w:sz w:val="24"/>
           <w:szCs w:val="24"/>
         </w:rPr>
+        <w:t xml:space="preserve"> React, Vue.Js</w:t>
+      </w:r>
+      <w:r>
+        <w:rPr>
+          <w:rFonts w:ascii="Calibri" w:eastAsia="Calibri" w:hAnsi="Calibri" w:cs="Calibri"/>
+          <w:color w:val="000000"/>
+          <w:sz w:val="24"/>
+          <w:szCs w:val="24"/>
+        </w:rPr>
+        <w:t>,</w:t>
+      </w:r>
+      <w:r>
+        <w:rPr>
+          <w:rFonts w:ascii="Calibri" w:eastAsia="Calibri" w:hAnsi="Calibri" w:cs="Calibri"/>
+          <w:color w:val="000000"/>
+          <w:sz w:val="24"/>
+          <w:szCs w:val="24"/>
+        </w:rPr>
         <w:t xml:space="preserve"> </w:t>
       </w:r>
-      <w:proofErr w:type="spellStart"/>
-      <w:r>
-        <w:rPr>
-          <w:rFonts w:ascii="Calibri" w:eastAsia="Calibri" w:hAnsi="Calibri" w:cs="Calibri"/>
-          <w:color w:val="000000"/>
-          <w:sz w:val="24"/>
-          <w:szCs w:val="24"/>
-        </w:rPr>
-        <w:t>Vue.Js</w:t>
-      </w:r>
-      <w:proofErr w:type="spellEnd"/>
-      <w:r>
-        <w:rPr>
-          <w:rFonts w:ascii="Calibri" w:eastAsia="Calibri" w:hAnsi="Calibri" w:cs="Calibri"/>
-          <w:color w:val="000000"/>
-          <w:sz w:val="24"/>
-          <w:szCs w:val="24"/>
-        </w:rPr>
-        <w:t>, React,</w:t>
-      </w:r>
-      <w:r>
-        <w:rPr>
-          <w:rFonts w:ascii="Calibri" w:eastAsia="Calibri" w:hAnsi="Calibri" w:cs="Calibri"/>
-          <w:color w:val="000000"/>
-          <w:sz w:val="24"/>
-          <w:szCs w:val="24"/>
-        </w:rPr>
-        <w:t xml:space="preserve"> </w:t>
-      </w:r>
-      <w:r>
-        <w:rPr>
-          <w:rFonts w:ascii="Calibri" w:eastAsia="Calibri" w:hAnsi="Calibri" w:cs="Calibri"/>
-          <w:color w:val="000000"/>
-          <w:sz w:val="24"/>
-          <w:szCs w:val="24"/>
-        </w:rPr>
-        <w:t xml:space="preserve">Unity Game Engine, Angular7, VB.Net, .NET Core. </w:t>
-      </w:r>
+      <w:r>
+        <w:rPr>
+          <w:rFonts w:ascii="Calibri" w:eastAsia="Calibri" w:hAnsi="Calibri" w:cs="Calibri"/>
+          <w:color w:val="000000"/>
+          <w:sz w:val="24"/>
+          <w:szCs w:val="24"/>
+        </w:rPr>
+        <w:t>Angular7</w:t>
+      </w:r>
+      <w:r>
+        <w:rPr>
+          <w:rFonts w:ascii="Calibri" w:eastAsia="Calibri" w:hAnsi="Calibri" w:cs="Calibri"/>
+          <w:color w:val="000000"/>
+          <w:sz w:val="24"/>
+          <w:szCs w:val="24"/>
+        </w:rPr>
+        <w:t xml:space="preserve">, Unity 3D, </w:t>
+      </w:r>
+      <w:r>
+        <w:rPr>
+          <w:rFonts w:ascii="Calibri" w:eastAsia="Calibri" w:hAnsi="Calibri" w:cs="Calibri"/>
+          <w:color w:val="000000"/>
+          <w:sz w:val="24"/>
+          <w:szCs w:val="24"/>
+        </w:rPr>
+        <w:t xml:space="preserve">VB.Net, .NET Core. </w:t>
+      </w:r>
+    </w:p>
+    <w:p>
+      <w:pPr>
+        <w:widowControl w:val="0"/>
+        <w:pBdr>
+          <w:top w:val="nil"/>
+          <w:left w:val="nil"/>
+          <w:bottom w:val="nil"/>
+          <w:right w:val="nil"/>
+          <w:between w:val="nil"/>
+        </w:pBdr>
+        <w:spacing w:before="4" w:line="249" w:lineRule="auto"/>
+        <w:ind w:left="20" w:right="1422"/>
+        <w:rPr>
+          <w:rFonts w:ascii="Calibri" w:eastAsia="Calibri" w:hAnsi="Calibri" w:cs="Calibri"/>
+          <w:color w:val="000000"/>
+          <w:sz w:val="24"/>
+          <w:szCs w:val="24"/>
+        </w:rPr>
+      </w:pPr>
       <w:r>
         <w:rPr>
           <w:rFonts w:ascii="Calibri" w:eastAsia="Calibri" w:hAnsi="Calibri" w:cs="Calibri"/>
@@ -445,27 +503,7 @@
           <w:sz w:val="24"/>
           <w:szCs w:val="24"/>
         </w:rPr>
-        <w:t xml:space="preserve"> </w:t>
-      </w:r>
-      <w:proofErr w:type="spellStart"/>
-      <w:r>
-        <w:rPr>
-          <w:rFonts w:ascii="Calibri" w:eastAsia="Calibri" w:hAnsi="Calibri" w:cs="Calibri"/>
-          <w:color w:val="000000"/>
-          <w:sz w:val="24"/>
-          <w:szCs w:val="24"/>
-        </w:rPr>
-        <w:t>Firestore</w:t>
-      </w:r>
-      <w:proofErr w:type="spellEnd"/>
-      <w:r>
-        <w:rPr>
-          <w:rFonts w:ascii="Calibri" w:eastAsia="Calibri" w:hAnsi="Calibri" w:cs="Calibri"/>
-          <w:color w:val="000000"/>
-          <w:sz w:val="24"/>
-          <w:szCs w:val="24"/>
-        </w:rPr>
-        <w:t>,</w:t>
+        <w:t xml:space="preserve"> Firestore,</w:t>
       </w:r>
       <w:r>
         <w:rPr>
@@ -588,49 +626,30 @@
           <w:right w:val="nil"/>
           <w:between w:val="nil"/>
         </w:pBdr>
-        <w:spacing w:before="10" w:line="240" w:lineRule="auto"/>
-        <w:ind w:left="11"/>
-        <w:rPr>
-          <w:rFonts w:ascii="Calibri" w:eastAsia="Calibri" w:hAnsi="Calibri" w:cs="Calibri"/>
-          <w:color w:val="000000"/>
-          <w:sz w:val="24"/>
-          <w:szCs w:val="24"/>
-        </w:rPr>
-      </w:pPr>
-      <w:r>
-        <w:rPr>
-          <w:rFonts w:ascii="Calibri" w:eastAsia="Calibri" w:hAnsi="Calibri" w:cs="Calibri"/>
-          <w:color w:val="000000"/>
-          <w:sz w:val="24"/>
-          <w:szCs w:val="24"/>
-        </w:rPr>
-        <w:t>Other:</w:t>
-      </w:r>
-      <w:r>
-        <w:rPr>
-          <w:rFonts w:ascii="Calibri" w:eastAsia="Calibri" w:hAnsi="Calibri" w:cs="Calibri"/>
-          <w:color w:val="000000"/>
-          <w:sz w:val="24"/>
-          <w:szCs w:val="24"/>
-        </w:rPr>
-        <w:t xml:space="preserve"> Product Designing, Acoustic Guitar. </w:t>
-      </w:r>
-    </w:p>
-    <w:p>
-      <w:pPr>
-        <w:widowControl w:val="0"/>
-        <w:pBdr>
-          <w:top w:val="nil"/>
-          <w:left w:val="nil"/>
-          <w:bottom w:val="nil"/>
-          <w:right w:val="nil"/>
-          <w:between w:val="nil"/>
-        </w:pBdr>
-        <w:spacing w:before="304" w:line="240" w:lineRule="auto"/>
-        <w:ind w:left="16"/>
-        <w:rPr>
-          <w:rFonts w:ascii="Calibri" w:eastAsia="Calibri" w:hAnsi="Calibri" w:cs="Calibri"/>
-          <w:b/>
+        <w:spacing w:line="249" w:lineRule="auto"/>
+        <w:ind w:left="1" w:right="865"/>
+        <w:rPr>
+          <w:rFonts w:ascii="Calibri" w:eastAsia="Calibri" w:hAnsi="Calibri" w:cs="Calibri"/>
+          <w:color w:val="000000"/>
+          <w:sz w:val="24"/>
+          <w:szCs w:val="24"/>
+        </w:rPr>
+      </w:pPr>
+    </w:p>
+    <w:p>
+      <w:pPr>
+        <w:widowControl w:val="0"/>
+        <w:pBdr>
+          <w:top w:val="nil"/>
+          <w:left w:val="nil"/>
+          <w:bottom w:val="nil"/>
+          <w:right w:val="nil"/>
+          <w:between w:val="nil"/>
+        </w:pBdr>
+        <w:spacing w:line="249" w:lineRule="auto"/>
+        <w:ind w:left="1" w:right="865"/>
+        <w:rPr>
+          <w:rFonts w:ascii="Calibri" w:eastAsia="Calibri" w:hAnsi="Calibri" w:cs="Calibri"/>
           <w:color w:val="000000"/>
           <w:sz w:val="24"/>
           <w:szCs w:val="24"/>
@@ -780,16 +799,7 @@
           <w:sz w:val="24"/>
           <w:szCs w:val="24"/>
         </w:rPr>
-        <w:t xml:space="preserve">Game development </w:t>
-      </w:r>
-      <w:r>
-        <w:rPr>
-          <w:rFonts w:ascii="Calibri" w:eastAsia="Calibri" w:hAnsi="Calibri" w:cs="Calibri"/>
-          <w:color w:val="000000"/>
-          <w:sz w:val="24"/>
-          <w:szCs w:val="24"/>
-        </w:rPr>
-        <w:t>on Unity Engine using C# along with Blender</w:t>
+        <w:t>Game development on Unity Engine using C# along with Blender</w:t>
       </w:r>
       <w:r>
         <w:rPr>
@@ -892,36 +902,7 @@
           <w:sz w:val="24"/>
           <w:szCs w:val="24"/>
         </w:rPr>
-        <w:t xml:space="preserve">React, JavaScript, Bootstrap, </w:t>
-      </w:r>
-      <w:proofErr w:type="spellStart"/>
-      <w:r>
-        <w:rPr>
-          <w:rFonts w:ascii="Calibri" w:eastAsia="Calibri" w:hAnsi="Calibri" w:cs="Calibri"/>
-          <w:color w:val="000000"/>
-          <w:sz w:val="24"/>
-          <w:szCs w:val="24"/>
-        </w:rPr>
-        <w:t>Vuetify</w:t>
-      </w:r>
-      <w:proofErr w:type="spellEnd"/>
-      <w:r>
-        <w:rPr>
-          <w:rFonts w:ascii="Calibri" w:eastAsia="Calibri" w:hAnsi="Calibri" w:cs="Calibri"/>
-          <w:color w:val="000000"/>
-          <w:sz w:val="24"/>
-          <w:szCs w:val="24"/>
-        </w:rPr>
-        <w:t>, HTML5, CSS</w:t>
-      </w:r>
-      <w:r>
-        <w:rPr>
-          <w:rFonts w:ascii="Calibri" w:eastAsia="Calibri" w:hAnsi="Calibri" w:cs="Calibri"/>
-          <w:color w:val="000000"/>
-          <w:sz w:val="24"/>
-          <w:szCs w:val="24"/>
-        </w:rPr>
-        <w:t>3, RESTful WEB</w:t>
+        <w:t>React, JavaScript, Bootstrap, Vuetify, HTML5, CSS3, RESTful WEB</w:t>
       </w:r>
       <w:r>
         <w:rPr>
@@ -939,16 +920,7 @@
           <w:sz w:val="24"/>
           <w:szCs w:val="24"/>
         </w:rPr>
-        <w:t>services, SQL Server 2019, Oracle Applications, Game Logic and Level development</w:t>
-      </w:r>
-      <w:r>
-        <w:rPr>
-          <w:rFonts w:ascii="Calibri" w:eastAsia="Calibri" w:hAnsi="Calibri" w:cs="Calibri"/>
-          <w:color w:val="000000"/>
-          <w:sz w:val="24"/>
-          <w:szCs w:val="24"/>
-        </w:rPr>
-        <w:t>.</w:t>
+        <w:t>services, SQL Server 2019, Oracle Applications, Game Logic and Level development.</w:t>
       </w:r>
     </w:p>
     <w:p>
@@ -997,16 +969,7 @@
           <w:sz w:val="24"/>
           <w:szCs w:val="24"/>
         </w:rPr>
-        <w:t>Corporate Social Responsibility</w:t>
-      </w:r>
-      <w:r>
-        <w:rPr>
-          <w:rFonts w:ascii="Calibri" w:eastAsia="Calibri" w:hAnsi="Calibri" w:cs="Calibri"/>
-          <w:color w:val="000000"/>
-          <w:sz w:val="24"/>
-          <w:szCs w:val="24"/>
-        </w:rPr>
-        <w:t xml:space="preserve"> teach</w:t>
+        <w:t>Corporate Social Responsibility teach</w:t>
       </w:r>
       <w:r>
         <w:rPr>
@@ -1024,28 +987,8 @@
           <w:sz w:val="24"/>
           <w:szCs w:val="24"/>
         </w:rPr>
-        <w:t xml:space="preserve"> English in Govt. School</w:t>
-      </w:r>
-      <w:r>
-        <w:rPr>
-          <w:rFonts w:ascii="Calibri" w:eastAsia="Calibri" w:hAnsi="Calibri" w:cs="Calibri"/>
-          <w:color w:val="000000"/>
-          <w:sz w:val="24"/>
-          <w:szCs w:val="24"/>
-        </w:rPr>
-        <w:t xml:space="preserve"> </w:t>
-      </w:r>
-      <w:proofErr w:type="spellStart"/>
-      <w:r>
-        <w:rPr>
-          <w:rFonts w:ascii="Calibri" w:eastAsia="Calibri" w:hAnsi="Calibri" w:cs="Calibri"/>
-          <w:color w:val="000000"/>
-          <w:sz w:val="24"/>
-          <w:szCs w:val="24"/>
-        </w:rPr>
-        <w:t>Pujanahalli</w:t>
-      </w:r>
-      <w:proofErr w:type="spellEnd"/>
+        <w:t xml:space="preserve"> English in Govt. School Pujanahalli</w:t>
+      </w:r>
       <w:r>
         <w:rPr>
           <w:rFonts w:ascii="Calibri" w:eastAsia="Calibri" w:hAnsi="Calibri" w:cs="Calibri"/>
@@ -1328,47 +1271,7 @@
           <w:sz w:val="24"/>
           <w:szCs w:val="24"/>
         </w:rPr>
-        <w:t xml:space="preserve">React, </w:t>
-      </w:r>
-      <w:proofErr w:type="spellStart"/>
-      <w:r>
-        <w:rPr>
-          <w:rFonts w:ascii="Calibri" w:eastAsia="Calibri" w:hAnsi="Calibri" w:cs="Calibri"/>
-          <w:color w:val="000000"/>
-          <w:sz w:val="24"/>
-          <w:szCs w:val="24"/>
-        </w:rPr>
-        <w:t>VueJS</w:t>
-      </w:r>
-      <w:proofErr w:type="spellEnd"/>
-      <w:r>
-        <w:rPr>
-          <w:rFonts w:ascii="Calibri" w:eastAsia="Calibri" w:hAnsi="Calibri" w:cs="Calibri"/>
-          <w:color w:val="000000"/>
-          <w:sz w:val="24"/>
-          <w:szCs w:val="24"/>
-        </w:rPr>
-        <w:t xml:space="preserve">, Unity Game Engine, C#, </w:t>
-      </w:r>
-      <w:proofErr w:type="spellStart"/>
-      <w:r>
-        <w:rPr>
-          <w:rFonts w:ascii="Calibri" w:eastAsia="Calibri" w:hAnsi="Calibri" w:cs="Calibri"/>
-          <w:color w:val="000000"/>
-          <w:sz w:val="24"/>
-          <w:szCs w:val="24"/>
-        </w:rPr>
-        <w:t>Firestore</w:t>
-      </w:r>
-      <w:proofErr w:type="spellEnd"/>
-      <w:r>
-        <w:rPr>
-          <w:rFonts w:ascii="Calibri" w:eastAsia="Calibri" w:hAnsi="Calibri" w:cs="Calibri"/>
-          <w:color w:val="000000"/>
-          <w:sz w:val="24"/>
-          <w:szCs w:val="24"/>
-        </w:rPr>
-        <w:t xml:space="preserve">, Redux </w:t>
+        <w:t xml:space="preserve">React, VueJS, Unity Game Engine, C#, Firestore, Redux </w:t>
       </w:r>
     </w:p>
     <w:p>
@@ -1455,7 +1358,25 @@
           <w:sz w:val="24"/>
           <w:szCs w:val="24"/>
         </w:rPr>
-        <w:t>Front End Developer/Game Developer</w:t>
+        <w:t xml:space="preserve">Front End Developer/Game </w:t>
+      </w:r>
+      <w:r>
+        <w:rPr>
+          <w:rFonts w:ascii="Calibri" w:eastAsia="Calibri" w:hAnsi="Calibri" w:cs="Calibri"/>
+          <w:color w:val="000000"/>
+          <w:sz w:val="24"/>
+          <w:szCs w:val="24"/>
+        </w:rPr>
+        <w:t xml:space="preserve">web view </w:t>
+      </w:r>
+      <w:r>
+        <w:rPr>
+          <w:rFonts w:ascii="Calibri" w:eastAsia="Calibri" w:hAnsi="Calibri" w:cs="Calibri"/>
+          <w:color w:val="000000"/>
+          <w:sz w:val="24"/>
+          <w:szCs w:val="24"/>
+        </w:rPr>
+        <w:t>Developer</w:t>
       </w:r>
     </w:p>
     <w:p>
@@ -1515,45 +1436,7 @@
           <w:sz w:val="24"/>
           <w:szCs w:val="24"/>
         </w:rPr>
-        <w:t xml:space="preserve">We started this project right from the scratch, the first task was to evaluate the spec documents shared by the producers and come up with a Technical Design Document, I was the sole responsible person as far as the front end development of the whole Game </w:t>
-      </w:r>
-      <w:r>
-        <w:rPr>
-          <w:rFonts w:ascii="Calibri" w:eastAsia="Calibri" w:hAnsi="Calibri" w:cs="Calibri"/>
-          <w:color w:val="000000"/>
-          <w:sz w:val="24"/>
-          <w:szCs w:val="24"/>
-        </w:rPr>
-        <w:t xml:space="preserve">was considered, Having dealt with the Design Doc, we started off with a POC of the mocks that were handed over by UX team postman was used to test </w:t>
-      </w:r>
-      <w:proofErr w:type="spellStart"/>
-      <w:r>
-        <w:rPr>
-          <w:rFonts w:ascii="Calibri" w:eastAsia="Calibri" w:hAnsi="Calibri" w:cs="Calibri"/>
-          <w:color w:val="000000"/>
-          <w:sz w:val="24"/>
-          <w:szCs w:val="24"/>
-        </w:rPr>
-        <w:t>api</w:t>
-      </w:r>
-      <w:proofErr w:type="spellEnd"/>
-      <w:r>
-        <w:rPr>
-          <w:rFonts w:ascii="Calibri" w:eastAsia="Calibri" w:hAnsi="Calibri" w:cs="Calibri"/>
-          <w:color w:val="000000"/>
-          <w:sz w:val="24"/>
-          <w:szCs w:val="24"/>
-        </w:rPr>
-        <w:t xml:space="preserve"> data for the POC, post POC as the logic was application was finalized and we started the development of t</w:t>
-      </w:r>
-      <w:r>
-        <w:rPr>
-          <w:rFonts w:ascii="Calibri" w:eastAsia="Calibri" w:hAnsi="Calibri" w:cs="Calibri"/>
-          <w:color w:val="000000"/>
-          <w:sz w:val="24"/>
-          <w:szCs w:val="24"/>
-        </w:rPr>
-        <w:t xml:space="preserve">he game. Below are some key highlights. </w:t>
+        <w:t xml:space="preserve">We started this project right from the scratch, the first task was to evaluate the spec documents shared by the producers and come up with a Technical Design Document, I was the sole responsible person as far as the front end development of the whole Game was considered, Having dealt with the Design Doc, we started off with a POC of the mocks that were handed over by UX team postman was used to test api data for the POC, post POC as the logic was application was finalized and we started the development of the game. Below are some key highlights. </w:t>
       </w:r>
     </w:p>
     <w:p>
@@ -1629,28 +1512,8 @@
           <w:sz w:val="24"/>
           <w:szCs w:val="24"/>
         </w:rPr>
-        <w:t>2) The gameplay, player data, game score e</w:t>
-      </w:r>
-      <w:r>
-        <w:rPr>
-          <w:rFonts w:ascii="Calibri" w:eastAsia="Calibri" w:hAnsi="Calibri" w:cs="Calibri"/>
-          <w:color w:val="000000"/>
-          <w:sz w:val="24"/>
-          <w:szCs w:val="24"/>
-        </w:rPr>
-        <w:t>tc were developed as a web-view which was finally integrated to the android .</w:t>
-      </w:r>
-      <w:proofErr w:type="spellStart"/>
-      <w:r>
-        <w:rPr>
-          <w:rFonts w:ascii="Calibri" w:eastAsia="Calibri" w:hAnsi="Calibri" w:cs="Calibri"/>
-          <w:color w:val="000000"/>
-          <w:sz w:val="24"/>
-          <w:szCs w:val="24"/>
-        </w:rPr>
-        <w:t>apk</w:t>
-      </w:r>
-      <w:proofErr w:type="spellEnd"/>
+        <w:t>2) The gameplay, player data, game score etc were developed as a web-view which was finally integrated to the android .apk</w:t>
+      </w:r>
     </w:p>
     <w:p>
       <w:pPr>
@@ -1708,47 +1571,7 @@
           <w:szCs w:val="24"/>
         </w:rPr>
         <w:lastRenderedPageBreak/>
-        <w:t xml:space="preserve">4) </w:t>
-      </w:r>
-      <w:proofErr w:type="spellStart"/>
-      <w:r>
-        <w:rPr>
-          <w:rFonts w:ascii="Calibri" w:eastAsia="Calibri" w:hAnsi="Calibri" w:cs="Calibri"/>
-          <w:color w:val="000000"/>
-          <w:sz w:val="24"/>
-          <w:szCs w:val="24"/>
-        </w:rPr>
-        <w:t>Axios</w:t>
-      </w:r>
-      <w:proofErr w:type="spellEnd"/>
-      <w:r>
-        <w:rPr>
-          <w:rFonts w:ascii="Calibri" w:eastAsia="Calibri" w:hAnsi="Calibri" w:cs="Calibri"/>
-          <w:color w:val="000000"/>
-          <w:sz w:val="24"/>
-          <w:szCs w:val="24"/>
-        </w:rPr>
-        <w:t xml:space="preserve"> was used for handling the REST API data received from the backend. 5) Internal Game stats dashboard was made on </w:t>
-      </w:r>
-      <w:proofErr w:type="spellStart"/>
-      <w:r>
-        <w:rPr>
-          <w:rFonts w:ascii="Calibri" w:eastAsia="Calibri" w:hAnsi="Calibri" w:cs="Calibri"/>
-          <w:color w:val="000000"/>
-          <w:sz w:val="24"/>
-          <w:szCs w:val="24"/>
-        </w:rPr>
-        <w:t>Vue.Js</w:t>
-      </w:r>
-      <w:proofErr w:type="spellEnd"/>
-      <w:r>
-        <w:rPr>
-          <w:rFonts w:ascii="Calibri" w:eastAsia="Calibri" w:hAnsi="Calibri" w:cs="Calibri"/>
-          <w:color w:val="000000"/>
-          <w:sz w:val="24"/>
-          <w:szCs w:val="24"/>
-        </w:rPr>
-        <w:t xml:space="preserve">. </w:t>
+        <w:t xml:space="preserve">4) Axios was used for handling the REST API data received from the backend. 5) Internal Game stats dashboard was made on Vue.Js. </w:t>
       </w:r>
     </w:p>
     <w:p>
@@ -1777,16 +1600,7 @@
           <w:sz w:val="24"/>
           <w:szCs w:val="24"/>
         </w:rPr>
-        <w:t>6) Players had abilities to chat among each other (send messages, emojis, images etc) right from the web view where we used MQ</w:t>
-      </w:r>
-      <w:r>
-        <w:rPr>
-          <w:rFonts w:ascii="Calibri" w:eastAsia="Calibri" w:hAnsi="Calibri" w:cs="Calibri"/>
-          <w:color w:val="000000"/>
-          <w:sz w:val="24"/>
-          <w:szCs w:val="24"/>
-        </w:rPr>
-        <w:t xml:space="preserve">TT for real-time messaging and MongoDB to save the chats. 7) Added layer of player statistics tracking including Button Tap, Bonus collection, Chat messages etc. </w:t>
+        <w:t xml:space="preserve">6) Players had abilities to chat among each other (send messages, emojis, images etc) right from the web view where we used MQTT for real-time messaging and MongoDB to save the chats. 7) Added layer of player statistics tracking including Button Tap, Bonus collection, Chat messages etc. </w:t>
       </w:r>
     </w:p>
     <w:p>
@@ -1833,16 +1647,7 @@
           <w:sz w:val="24"/>
           <w:szCs w:val="24"/>
         </w:rPr>
-        <w:t xml:space="preserve"> reached out to the players to personally understand what they felt was lacking and modified the app based on the player</w:t>
-      </w:r>
-      <w:r>
-        <w:rPr>
-          <w:rFonts w:ascii="Calibri" w:eastAsia="Calibri" w:hAnsi="Calibri" w:cs="Calibri"/>
-          <w:color w:val="000000"/>
-          <w:sz w:val="24"/>
-          <w:szCs w:val="24"/>
-        </w:rPr>
-        <w:t xml:space="preserve"> feedback. </w:t>
+        <w:t xml:space="preserve"> reached out to the players to personally understand what they felt was lacking and modified the app based on the player feedback. </w:t>
       </w:r>
     </w:p>
     <w:p>
@@ -2068,45 +1873,14 @@
         </w:rPr>
         <w:t xml:space="preserve">Technologies: </w:t>
       </w:r>
-      <w:proofErr w:type="spellStart"/>
-      <w:r>
-        <w:rPr>
-          <w:rFonts w:ascii="Calibri" w:eastAsia="Calibri" w:hAnsi="Calibri" w:cs="Calibri"/>
-          <w:color w:val="000000"/>
-          <w:sz w:val="24"/>
-          <w:szCs w:val="24"/>
-        </w:rPr>
-        <w:t>Reactjs</w:t>
-      </w:r>
-      <w:proofErr w:type="spellEnd"/>
-      <w:r>
-        <w:rPr>
-          <w:rFonts w:ascii="Calibri" w:eastAsia="Calibri" w:hAnsi="Calibri" w:cs="Calibri"/>
-          <w:color w:val="000000"/>
-          <w:sz w:val="24"/>
-          <w:szCs w:val="24"/>
-        </w:rPr>
-        <w:t xml:space="preserve">, Redux, </w:t>
-      </w:r>
-      <w:proofErr w:type="spellStart"/>
-      <w:r>
-        <w:rPr>
-          <w:rFonts w:ascii="Calibri" w:eastAsia="Calibri" w:hAnsi="Calibri" w:cs="Calibri"/>
-          <w:color w:val="000000"/>
-          <w:sz w:val="24"/>
-          <w:szCs w:val="24"/>
-        </w:rPr>
-        <w:t>Axios</w:t>
-      </w:r>
-      <w:proofErr w:type="spellEnd"/>
-      <w:r>
-        <w:rPr>
-          <w:rFonts w:ascii="Calibri" w:eastAsia="Calibri" w:hAnsi="Calibri" w:cs="Calibri"/>
-          <w:color w:val="000000"/>
-          <w:sz w:val="24"/>
-          <w:szCs w:val="24"/>
-        </w:rPr>
-        <w:t xml:space="preserve">, React Dashboard Vibe </w:t>
+      <w:r>
+        <w:rPr>
+          <w:rFonts w:ascii="Calibri" w:eastAsia="Calibri" w:hAnsi="Calibri" w:cs="Calibri"/>
+          <w:color w:val="000000"/>
+          <w:sz w:val="24"/>
+          <w:szCs w:val="24"/>
+        </w:rPr>
+        <w:t xml:space="preserve">Reactjs, Redux, Axios, React Dashboard Vibe </w:t>
       </w:r>
     </w:p>
     <w:p>
@@ -2244,47 +2018,7 @@
           <w:sz w:val="24"/>
           <w:szCs w:val="24"/>
         </w:rPr>
-        <w:t xml:space="preserve">1. Responsible for front end development of a Game server statistics dashboard. 2. </w:t>
-      </w:r>
-      <w:proofErr w:type="spellStart"/>
-      <w:r>
-        <w:rPr>
-          <w:rFonts w:ascii="Calibri" w:eastAsia="Calibri" w:hAnsi="Calibri" w:cs="Calibri"/>
-          <w:color w:val="000000"/>
-          <w:sz w:val="24"/>
-          <w:szCs w:val="24"/>
-        </w:rPr>
-        <w:t>Reactjs</w:t>
-      </w:r>
-      <w:proofErr w:type="spellEnd"/>
-      <w:r>
-        <w:rPr>
-          <w:rFonts w:ascii="Calibri" w:eastAsia="Calibri" w:hAnsi="Calibri" w:cs="Calibri"/>
-          <w:color w:val="000000"/>
-          <w:sz w:val="24"/>
-          <w:szCs w:val="24"/>
-        </w:rPr>
-        <w:t xml:space="preserve">, </w:t>
-      </w:r>
-      <w:proofErr w:type="spellStart"/>
-      <w:r>
-        <w:rPr>
-          <w:rFonts w:ascii="Calibri" w:eastAsia="Calibri" w:hAnsi="Calibri" w:cs="Calibri"/>
-          <w:color w:val="000000"/>
-          <w:sz w:val="24"/>
-          <w:szCs w:val="24"/>
-        </w:rPr>
-        <w:t>Axios</w:t>
-      </w:r>
-      <w:proofErr w:type="spellEnd"/>
-      <w:r>
-        <w:rPr>
-          <w:rFonts w:ascii="Calibri" w:eastAsia="Calibri" w:hAnsi="Calibri" w:cs="Calibri"/>
-          <w:color w:val="000000"/>
-          <w:sz w:val="24"/>
-          <w:szCs w:val="24"/>
-        </w:rPr>
-        <w:t xml:space="preserve">, Redux was majorly used on this application. </w:t>
+        <w:t xml:space="preserve">1. Responsible for front end development of a Game server statistics dashboard. 2. Reactjs, Axios, Redux was majorly used on this application. </w:t>
       </w:r>
     </w:p>
     <w:p>
@@ -2342,85 +2076,7 @@
           <w:sz w:val="24"/>
           <w:szCs w:val="24"/>
         </w:rPr>
-        <w:t xml:space="preserve">4. Server stats were received in the form of REST </w:t>
-      </w:r>
-      <w:proofErr w:type="spellStart"/>
-      <w:r>
-        <w:rPr>
-          <w:rFonts w:ascii="Calibri" w:eastAsia="Calibri" w:hAnsi="Calibri" w:cs="Calibri"/>
-          <w:color w:val="000000"/>
-          <w:sz w:val="24"/>
-          <w:szCs w:val="24"/>
-        </w:rPr>
-        <w:t>Api</w:t>
-      </w:r>
-      <w:proofErr w:type="spellEnd"/>
-      <w:r>
-        <w:rPr>
-          <w:rFonts w:ascii="Calibri" w:eastAsia="Calibri" w:hAnsi="Calibri" w:cs="Calibri"/>
-          <w:color w:val="000000"/>
-          <w:sz w:val="24"/>
-          <w:szCs w:val="24"/>
-        </w:rPr>
-        <w:t xml:space="preserve"> whi</w:t>
-      </w:r>
-      <w:r>
-        <w:rPr>
-          <w:rFonts w:ascii="Calibri" w:eastAsia="Calibri" w:hAnsi="Calibri" w:cs="Calibri"/>
-          <w:color w:val="000000"/>
-          <w:sz w:val="24"/>
-          <w:szCs w:val="24"/>
-        </w:rPr>
-        <w:t xml:space="preserve">ch was handled by </w:t>
-      </w:r>
-      <w:proofErr w:type="spellStart"/>
-      <w:r>
-        <w:rPr>
-          <w:rFonts w:ascii="Calibri" w:eastAsia="Calibri" w:hAnsi="Calibri" w:cs="Calibri"/>
-          <w:color w:val="000000"/>
-          <w:sz w:val="24"/>
-          <w:szCs w:val="24"/>
-        </w:rPr>
-        <w:t>Axios</w:t>
-      </w:r>
-      <w:proofErr w:type="spellEnd"/>
-      <w:r>
-        <w:rPr>
-          <w:rFonts w:ascii="Calibri" w:eastAsia="Calibri" w:hAnsi="Calibri" w:cs="Calibri"/>
-          <w:color w:val="000000"/>
-          <w:sz w:val="24"/>
-          <w:szCs w:val="24"/>
-        </w:rPr>
-        <w:t xml:space="preserve">. 5. Renewed the component structure and updated the legacy libraries used. 6. Scrum calls with the client for progress reports and requirement analysis. 7. Communicated with the design and content team </w:t>
-      </w:r>
-      <w:proofErr w:type="gramStart"/>
-      <w:r>
-        <w:rPr>
-          <w:rFonts w:ascii="Calibri" w:eastAsia="Calibri" w:hAnsi="Calibri" w:cs="Calibri"/>
-          <w:color w:val="000000"/>
-          <w:sz w:val="24"/>
-          <w:szCs w:val="24"/>
-        </w:rPr>
-        <w:t>on a daily basis</w:t>
-      </w:r>
-      <w:proofErr w:type="gramEnd"/>
-      <w:r>
-        <w:rPr>
-          <w:rFonts w:ascii="Calibri" w:eastAsia="Calibri" w:hAnsi="Calibri" w:cs="Calibri"/>
-          <w:color w:val="000000"/>
-          <w:sz w:val="24"/>
-          <w:szCs w:val="24"/>
-        </w:rPr>
-        <w:t xml:space="preserve"> for the input</w:t>
-      </w:r>
-      <w:r>
-        <w:rPr>
-          <w:rFonts w:ascii="Calibri" w:eastAsia="Calibri" w:hAnsi="Calibri" w:cs="Calibri"/>
-          <w:color w:val="000000"/>
-          <w:sz w:val="24"/>
-          <w:szCs w:val="24"/>
-        </w:rPr>
-        <w:t xml:space="preserve">s and reviews. </w:t>
+        <w:t xml:space="preserve">4. Server stats were received in the form of REST Api which was handled by Axios. 5. Renewed the component structure and updated the legacy libraries used. 6. Scrum calls with the client for progress reports and requirement analysis. 7. Communicated with the design and content team on a daily basis for the inputs and reviews. </w:t>
       </w:r>
     </w:p>
     <w:p>
@@ -2598,47 +2254,7 @@
           <w:sz w:val="24"/>
           <w:szCs w:val="24"/>
         </w:rPr>
-        <w:t xml:space="preserve">Vue </w:t>
-      </w:r>
-      <w:proofErr w:type="spellStart"/>
-      <w:r>
-        <w:rPr>
-          <w:rFonts w:ascii="Calibri" w:eastAsia="Calibri" w:hAnsi="Calibri" w:cs="Calibri"/>
-          <w:color w:val="000000"/>
-          <w:sz w:val="24"/>
-          <w:szCs w:val="24"/>
-        </w:rPr>
-        <w:t>Js</w:t>
-      </w:r>
-      <w:proofErr w:type="spellEnd"/>
-      <w:r>
-        <w:rPr>
-          <w:rFonts w:ascii="Calibri" w:eastAsia="Calibri" w:hAnsi="Calibri" w:cs="Calibri"/>
-          <w:color w:val="000000"/>
-          <w:sz w:val="24"/>
-          <w:szCs w:val="24"/>
-        </w:rPr>
-        <w:t xml:space="preserve">, JavaScript, HTML5, CSS3, </w:t>
-      </w:r>
-      <w:proofErr w:type="spellStart"/>
-      <w:r>
-        <w:rPr>
-          <w:rFonts w:ascii="Calibri" w:eastAsia="Calibri" w:hAnsi="Calibri" w:cs="Calibri"/>
-          <w:color w:val="000000"/>
-          <w:sz w:val="24"/>
-          <w:szCs w:val="24"/>
-        </w:rPr>
-        <w:t>Vuetify</w:t>
-      </w:r>
-      <w:proofErr w:type="spellEnd"/>
-      <w:r>
-        <w:rPr>
-          <w:rFonts w:ascii="Calibri" w:eastAsia="Calibri" w:hAnsi="Calibri" w:cs="Calibri"/>
-          <w:color w:val="000000"/>
-          <w:sz w:val="24"/>
-          <w:szCs w:val="24"/>
-        </w:rPr>
-        <w:t>, Jira.</w:t>
+        <w:t>Vue Js, JavaScript, HTML5, CSS3, Vuetify, Jira.</w:t>
       </w:r>
     </w:p>
     <w:p>
@@ -2776,67 +2392,7 @@
           <w:sz w:val="24"/>
           <w:szCs w:val="24"/>
         </w:rPr>
-        <w:t xml:space="preserve">1. Responsible for front end development of a Chemical Industry web application. 2. We used </w:t>
-      </w:r>
-      <w:proofErr w:type="spellStart"/>
-      <w:r>
-        <w:rPr>
-          <w:rFonts w:ascii="Calibri" w:eastAsia="Calibri" w:hAnsi="Calibri" w:cs="Calibri"/>
-          <w:color w:val="000000"/>
-          <w:sz w:val="24"/>
-          <w:szCs w:val="24"/>
-        </w:rPr>
-        <w:t>Vuejs</w:t>
-      </w:r>
-      <w:proofErr w:type="spellEnd"/>
-      <w:r>
-        <w:rPr>
-          <w:rFonts w:ascii="Calibri" w:eastAsia="Calibri" w:hAnsi="Calibri" w:cs="Calibri"/>
-          <w:color w:val="000000"/>
-          <w:sz w:val="24"/>
-          <w:szCs w:val="24"/>
-        </w:rPr>
-        <w:t xml:space="preserve">, </w:t>
-      </w:r>
-      <w:proofErr w:type="spellStart"/>
-      <w:r>
-        <w:rPr>
-          <w:rFonts w:ascii="Calibri" w:eastAsia="Calibri" w:hAnsi="Calibri" w:cs="Calibri"/>
-          <w:color w:val="000000"/>
-          <w:sz w:val="24"/>
-          <w:szCs w:val="24"/>
-        </w:rPr>
-        <w:t>Vuetify</w:t>
-      </w:r>
-      <w:proofErr w:type="spellEnd"/>
-      <w:r>
-        <w:rPr>
-          <w:rFonts w:ascii="Calibri" w:eastAsia="Calibri" w:hAnsi="Calibri" w:cs="Calibri"/>
-          <w:color w:val="000000"/>
-          <w:sz w:val="24"/>
-          <w:szCs w:val="24"/>
-        </w:rPr>
-        <w:t xml:space="preserve"> and </w:t>
-      </w:r>
-      <w:proofErr w:type="spellStart"/>
-      <w:r>
-        <w:rPr>
-          <w:rFonts w:ascii="Calibri" w:eastAsia="Calibri" w:hAnsi="Calibri" w:cs="Calibri"/>
-          <w:color w:val="000000"/>
-          <w:sz w:val="24"/>
-          <w:szCs w:val="24"/>
-        </w:rPr>
-        <w:t>VueX</w:t>
-      </w:r>
-      <w:proofErr w:type="spellEnd"/>
-      <w:r>
-        <w:rPr>
-          <w:rFonts w:ascii="Calibri" w:eastAsia="Calibri" w:hAnsi="Calibri" w:cs="Calibri"/>
-          <w:color w:val="000000"/>
-          <w:sz w:val="24"/>
-          <w:szCs w:val="24"/>
-        </w:rPr>
-        <w:t xml:space="preserve"> to sum up the front-end application and Fetch to handle API data. </w:t>
+        <w:t xml:space="preserve">1. Responsible for front end development of a Chemical Industry web application. 2. We used Vuejs, Vuetify and VueX to sum up the front-end application and Fetch to handle API data. </w:t>
       </w:r>
     </w:p>
     <w:p>
@@ -2883,36 +2439,7 @@
           <w:sz w:val="24"/>
           <w:szCs w:val="24"/>
         </w:rPr>
-        <w:t xml:space="preserve"> to neglect the addition of unused </w:t>
-      </w:r>
-      <w:proofErr w:type="spellStart"/>
-      <w:r>
-        <w:rPr>
-          <w:rFonts w:ascii="Calibri" w:eastAsia="Calibri" w:hAnsi="Calibri" w:cs="Calibri"/>
-          <w:color w:val="000000"/>
-          <w:sz w:val="24"/>
-          <w:szCs w:val="24"/>
-        </w:rPr>
-        <w:t>Vuetify</w:t>
-      </w:r>
-      <w:proofErr w:type="spellEnd"/>
-      <w:r>
-        <w:rPr>
-          <w:rFonts w:ascii="Calibri" w:eastAsia="Calibri" w:hAnsi="Calibri" w:cs="Calibri"/>
-          <w:color w:val="000000"/>
-          <w:sz w:val="24"/>
-          <w:szCs w:val="24"/>
-        </w:rPr>
-        <w:t xml:space="preserve"> com</w:t>
-      </w:r>
-      <w:r>
-        <w:rPr>
-          <w:rFonts w:ascii="Calibri" w:eastAsia="Calibri" w:hAnsi="Calibri" w:cs="Calibri"/>
-          <w:color w:val="000000"/>
-          <w:sz w:val="24"/>
-          <w:szCs w:val="24"/>
-        </w:rPr>
-        <w:t xml:space="preserve">ponents and improve web-performance. </w:t>
+        <w:t xml:space="preserve"> to neglect the addition of unused Vuetify components and improve web-performance. </w:t>
       </w:r>
     </w:p>
     <w:p>
@@ -3017,27 +2544,7 @@
           <w:sz w:val="24"/>
           <w:szCs w:val="24"/>
         </w:rPr>
-        <w:t xml:space="preserve">6. Communicated with the design and content team </w:t>
-      </w:r>
-      <w:proofErr w:type="gramStart"/>
-      <w:r>
-        <w:rPr>
-          <w:rFonts w:ascii="Calibri" w:eastAsia="Calibri" w:hAnsi="Calibri" w:cs="Calibri"/>
-          <w:color w:val="000000"/>
-          <w:sz w:val="24"/>
-          <w:szCs w:val="24"/>
-        </w:rPr>
-        <w:t>on a daily basis</w:t>
-      </w:r>
-      <w:proofErr w:type="gramEnd"/>
-      <w:r>
-        <w:rPr>
-          <w:rFonts w:ascii="Calibri" w:eastAsia="Calibri" w:hAnsi="Calibri" w:cs="Calibri"/>
-          <w:color w:val="000000"/>
-          <w:sz w:val="24"/>
-          <w:szCs w:val="24"/>
-        </w:rPr>
-        <w:t xml:space="preserve"> for the inputs and reviews. </w:t>
+        <w:t xml:space="preserve">6. Communicated with the design and content team on a daily basis for the inputs and reviews. </w:t>
       </w:r>
     </w:p>
     <w:p>
@@ -3070,17 +2577,7 @@
           <w:u w:val="single"/>
         </w:rPr>
         <w:lastRenderedPageBreak/>
-        <w:t>Project 3</w:t>
-      </w:r>
-      <w:r>
-        <w:rPr>
-          <w:rFonts w:ascii="Calibri" w:eastAsia="Calibri" w:hAnsi="Calibri" w:cs="Calibri"/>
-          <w:b/>
-          <w:color w:val="000000"/>
-          <w:sz w:val="24"/>
-          <w:szCs w:val="24"/>
-        </w:rPr>
-        <w:t xml:space="preserve"> </w:t>
+        <w:t>Project 4</w:t>
       </w:r>
     </w:p>
     <w:p>
@@ -3492,16 +2989,7 @@
           <w:sz w:val="24"/>
           <w:szCs w:val="24"/>
         </w:rPr>
-        <w:t>ndulged in development and</w:t>
-      </w:r>
-      <w:r>
-        <w:rPr>
-          <w:rFonts w:ascii="Calibri" w:eastAsia="Calibri" w:hAnsi="Calibri" w:cs="Calibri"/>
-          <w:color w:val="000000"/>
-          <w:sz w:val="24"/>
-          <w:szCs w:val="24"/>
-        </w:rPr>
-        <w:t xml:space="preserve"> deployment full cycle. </w:t>
+        <w:t xml:space="preserve">ndulged in development and deployment full cycle. </w:t>
       </w:r>
     </w:p>
     <w:p>
@@ -4008,16 +3496,7 @@
           <w:sz w:val="24"/>
           <w:szCs w:val="24"/>
         </w:rPr>
-        <w:t>6. Unit testing and bug tracking a</w:t>
-      </w:r>
-      <w:r>
-        <w:rPr>
-          <w:rFonts w:ascii="Calibri" w:eastAsia="Calibri" w:hAnsi="Calibri" w:cs="Calibri"/>
-          <w:color w:val="000000"/>
-          <w:sz w:val="24"/>
-          <w:szCs w:val="24"/>
-        </w:rPr>
-        <w:t>long with fixing post development and UAT phase.</w:t>
+        <w:t>6. Unit testing and bug tracking along with fixing post development and UAT phase.</w:t>
       </w:r>
     </w:p>
     <w:p>
@@ -4383,16 +3862,7 @@
           <w:sz w:val="24"/>
           <w:szCs w:val="24"/>
         </w:rPr>
-        <w:t>4. Designed and developed web components based on the existing requir</w:t>
-      </w:r>
-      <w:r>
-        <w:rPr>
-          <w:rFonts w:ascii="Calibri" w:eastAsia="Calibri" w:hAnsi="Calibri" w:cs="Calibri"/>
-          <w:color w:val="000000"/>
-          <w:sz w:val="24"/>
-          <w:szCs w:val="24"/>
-        </w:rPr>
-        <w:t xml:space="preserve">ement documents. 5. Daily calls with the client for progress reports and requirement analysis. </w:t>
+        <w:t xml:space="preserve">4. Designed and developed web components based on the existing requirement documents. 5. Daily calls with the client for progress reports and requirement analysis. </w:t>
       </w:r>
     </w:p>
     <w:p>
@@ -5078,12 +4548,33 @@
         <w:ind w:left="19"/>
         <w:rPr>
           <w:rFonts w:ascii="Calibri" w:eastAsia="Calibri" w:hAnsi="Calibri" w:cs="Calibri"/>
+          <w:color w:val="1155CC"/>
+          <w:sz w:val="24"/>
+          <w:szCs w:val="24"/>
+          <w:u w:val="single"/>
+        </w:rPr>
+      </w:pPr>
+      <w:r>
+        <w:rPr>
+          <w:rFonts w:ascii="Calibri" w:eastAsia="Calibri" w:hAnsi="Calibri" w:cs="Calibri"/>
+          <w:b/>
+          <w:color w:val="000000"/>
+          <w:sz w:val="24"/>
+          <w:szCs w:val="24"/>
+          <w:u w:val="single"/>
+        </w:rPr>
+        <w:t>Personal Github</w:t>
+      </w:r>
+      <w:r>
+        <w:rPr>
+          <w:rFonts w:ascii="Calibri" w:eastAsia="Calibri" w:hAnsi="Calibri" w:cs="Calibri"/>
           <w:b/>
           <w:color w:val="000000"/>
           <w:sz w:val="27"/>
           <w:szCs w:val="27"/>
         </w:rPr>
-      </w:pPr>
+        <w:t xml:space="preserve">: </w:t>
+      </w:r>
       <w:r>
         <w:rPr>
           <w:rFonts w:ascii="Calibri" w:eastAsia="Calibri" w:hAnsi="Calibri" w:cs="Calibri"/>
@@ -5092,68 +4583,50 @@
           <w:sz w:val="27"/>
           <w:szCs w:val="27"/>
         </w:rPr>
-        <w:t xml:space="preserve">Personal Github: </w:t>
-      </w:r>
-      <w:r>
-        <w:rPr>
-          <w:rFonts w:ascii="Calibri" w:eastAsia="Calibri" w:hAnsi="Calibri" w:cs="Calibri"/>
-          <w:b/>
-          <w:color w:val="000000"/>
-          <w:sz w:val="27"/>
-          <w:szCs w:val="27"/>
-        </w:rPr>
         <w:t xml:space="preserve"> </w:t>
       </w:r>
-      <w:r>
-        <w:rPr>
-          <w:rFonts w:ascii="Calibri" w:eastAsia="Calibri" w:hAnsi="Calibri" w:cs="Calibri"/>
-          <w:color w:val="1155CC"/>
+      <w:hyperlink r:id="rId5" w:history="1">
+        <w:r>
+          <w:rPr>
+            <w:rStyle w:val="Hyperlink"/>
+            <w:rFonts w:ascii="Calibri" w:eastAsia="Calibri" w:hAnsi="Calibri" w:cs="Calibri"/>
+            <w:sz w:val="24"/>
+            <w:szCs w:val="24"/>
+          </w:rPr>
+          <w:t>https://github.com/zeroonedev1</w:t>
+        </w:r>
+      </w:hyperlink>
+    </w:p>
+    <w:p>
+      <w:pPr>
+        <w:widowControl w:val="0"/>
+        <w:pBdr>
+          <w:top w:val="nil"/>
+          <w:left w:val="nil"/>
+          <w:bottom w:val="nil"/>
+          <w:right w:val="nil"/>
+          <w:between w:val="nil"/>
+        </w:pBdr>
+        <w:spacing w:before="199" w:line="240" w:lineRule="auto"/>
+        <w:rPr>
+          <w:rFonts w:ascii="Calibri" w:eastAsia="Calibri" w:hAnsi="Calibri" w:cs="Calibri"/>
+          <w:b/>
+          <w:color w:val="000000"/>
           <w:sz w:val="24"/>
           <w:szCs w:val="24"/>
           <w:u w:val="single"/>
         </w:rPr>
-        <w:t>https://github.com/zeroonedev1</w:t>
-      </w:r>
-    </w:p>
-    <w:p>
-      <w:pPr>
-        <w:widowControl w:val="0"/>
-        <w:pBdr>
-          <w:top w:val="nil"/>
-          <w:left w:val="nil"/>
-          <w:bottom w:val="nil"/>
-          <w:right w:val="nil"/>
-          <w:between w:val="nil"/>
-        </w:pBdr>
-        <w:spacing w:line="240" w:lineRule="auto"/>
-        <w:ind w:left="19"/>
-        <w:rPr>
-          <w:rFonts w:ascii="Calibri" w:eastAsia="Calibri" w:hAnsi="Calibri" w:cs="Calibri"/>
-          <w:b/>
-          <w:color w:val="000000"/>
-          <w:sz w:val="24"/>
-          <w:szCs w:val="24"/>
-        </w:rPr>
-      </w:pPr>
-      <w:r>
-        <w:rPr>
-          <w:rFonts w:ascii="Calibri" w:eastAsia="Calibri" w:hAnsi="Calibri" w:cs="Calibri"/>
-          <w:b/>
-          <w:color w:val="000000"/>
-          <w:sz w:val="27"/>
-          <w:szCs w:val="27"/>
-        </w:rPr>
-        <w:t>Personal Game Developed</w:t>
-      </w:r>
-      <w:r>
-        <w:rPr>
-          <w:rFonts w:ascii="Calibri" w:eastAsia="Calibri" w:hAnsi="Calibri" w:cs="Calibri"/>
-          <w:b/>
-          <w:color w:val="000000"/>
-          <w:sz w:val="24"/>
-          <w:szCs w:val="24"/>
-        </w:rPr>
-        <w:t>:</w:t>
+      </w:pPr>
+      <w:r>
+        <w:rPr>
+          <w:rFonts w:ascii="Calibri" w:eastAsia="Calibri" w:hAnsi="Calibri" w:cs="Calibri"/>
+          <w:b/>
+          <w:color w:val="000000"/>
+          <w:sz w:val="24"/>
+          <w:szCs w:val="24"/>
+          <w:u w:val="single"/>
+        </w:rPr>
+        <w:t>Personal Game Developed:</w:t>
       </w:r>
     </w:p>
     <w:p>
@@ -5487,16 +4960,6 @@
           <w:sz w:val="24"/>
           <w:szCs w:val="24"/>
         </w:rPr>
-        <w:t xml:space="preserve">Permanent </w:t>
-      </w:r>
-      <w:r>
-        <w:rPr>
-          <w:rFonts w:ascii="Calibri" w:eastAsia="Calibri" w:hAnsi="Calibri" w:cs="Calibri"/>
-          <w:b/>
-          <w:color w:val="000000"/>
-          <w:sz w:val="24"/>
-          <w:szCs w:val="24"/>
-        </w:rPr>
         <w:t>Address:</w:t>
       </w:r>
       <w:r>
@@ -5516,27 +4979,58 @@
           <w:sz w:val="24"/>
           <w:szCs w:val="24"/>
         </w:rPr>
-        <w:t xml:space="preserve">Plot No. 2028/1, GIDC, Ankleshwar, Gujarat, India, Pin code: 393002 </w:t>
-      </w:r>
-      <w:r>
-        <w:rPr>
-          <w:rFonts w:ascii="Calibri" w:eastAsia="Calibri" w:hAnsi="Calibri" w:cs="Calibri"/>
-          <w:b/>
-          <w:color w:val="000000"/>
-          <w:sz w:val="24"/>
-          <w:szCs w:val="24"/>
-        </w:rPr>
-        <w:t xml:space="preserve">Languages </w:t>
-      </w:r>
-      <w:r>
-        <w:rPr>
-          <w:rFonts w:ascii="Calibri" w:eastAsia="Calibri" w:hAnsi="Calibri" w:cs="Calibri"/>
-          <w:b/>
-          <w:color w:val="000000"/>
-          <w:sz w:val="24"/>
-          <w:szCs w:val="24"/>
-        </w:rPr>
-        <w:t>Known:</w:t>
+        <w:t>317 Painted Post</w:t>
+      </w:r>
+      <w:r>
+        <w:rPr>
+          <w:rFonts w:ascii="Calibri" w:eastAsia="Calibri" w:hAnsi="Calibri" w:cs="Calibri"/>
+          <w:color w:val="000000"/>
+          <w:sz w:val="24"/>
+          <w:szCs w:val="24"/>
+        </w:rPr>
+        <w:t>, Toronto, Ontario - Canada</w:t>
+      </w:r>
+      <w:bookmarkStart w:id="0" w:name="_GoBack"/>
+      <w:bookmarkEnd w:id="0"/>
+    </w:p>
+    <w:p>
+      <w:pPr>
+        <w:widowControl w:val="0"/>
+        <w:pBdr>
+          <w:top w:val="nil"/>
+          <w:left w:val="nil"/>
+          <w:bottom w:val="nil"/>
+          <w:right w:val="nil"/>
+          <w:between w:val="nil"/>
+        </w:pBdr>
+        <w:spacing w:before="4" w:line="287" w:lineRule="auto"/>
+        <w:ind w:left="16" w:right="1309"/>
+        <w:rPr>
+          <w:rFonts w:ascii="Calibri" w:eastAsia="Calibri" w:hAnsi="Calibri" w:cs="Calibri"/>
+          <w:color w:val="000000"/>
+          <w:sz w:val="24"/>
+          <w:szCs w:val="24"/>
+        </w:rPr>
+      </w:pPr>
+      <w:r>
+        <w:rPr>
+          <w:rFonts w:ascii="Calibri" w:eastAsia="Calibri" w:hAnsi="Calibri" w:cs="Calibri"/>
+          <w:b/>
+          <w:color w:val="000000"/>
+          <w:sz w:val="24"/>
+          <w:szCs w:val="24"/>
+        </w:rPr>
+        <w:t>Languages</w:t>
+      </w:r>
+      <w:r>
+        <w:rPr>
+          <w:rFonts w:ascii="Calibri" w:eastAsia="Calibri" w:hAnsi="Calibri" w:cs="Calibri"/>
+          <w:b/>
+          <w:color w:val="000000"/>
+          <w:sz w:val="24"/>
+          <w:szCs w:val="24"/>
+        </w:rPr>
+        <w:t>:</w:t>
       </w:r>
       <w:r>
         <w:rPr>
@@ -5669,8 +5163,29 @@
 </file>
 
 <file path=word/numbering.xml><?xml version="1.0" encoding="utf-8"?>
-<w:numbering xmlns:wpc="http://schemas.microsoft.com/office/word/2010/wordprocessingCanvas" xmlns:cx="http://schemas.microsoft.com/office/drawing/2014/chartex" xmlns:cx1="http://schemas.microsoft.com/office/drawing/2015/9/8/chartex" xmlns:cx2="http://schemas.microsoft.com/office/drawing/2015/10/21/chartex" xmlns:cx3="http://schemas.microsoft.com/office/drawing/2016/5/9/chartex" xmlns:cx4="http://schemas.microsoft.com/office/drawing/2016/5/10/chartex" xmlns:cx5="http://schemas.microsoft.com/office/drawing/2016/5/11/chartex" xmlns:cx6="http://schemas.microsoft.com/office/drawing/2016/5/12/chartex" xmlns:cx7="http://schemas.microsoft.com/office/drawing/2016/5/13/chartex" xmlns:cx8="http://schemas.microsoft.com/office/drawing/2016/5/14/chartex" xmlns:mc="http://schemas.openxmlformats.org/markup-compatibility/2006" xmlns:aink="http://schemas.microsoft.com/office/drawing/2016/ink" xmlns:am3d="http://schemas.microsoft.com/office/drawing/2017/model3d" xmlns:o="urn:schemas-microsoft-com:office:office" xmlns:r="http://schemas.openxmlformats.org/officeDocument/2006/relationships" xmlns:m="http://schemas.openxmlformats.org/officeDocument/2006/math" xmlns:v="urn:schemas-microsoft-com:vml" xmlns:wp14="http://schemas.microsoft.com/office/word/2010/wordprocessingDrawing" xmlns:wp="http://schemas.openxmlformats.org/drawingml/2006/wordprocessingDrawing" xmlns:w10="urn:schemas-microsoft-com:office:word" xmlns:w="http://schemas.openxmlformats.org/wordprocessingml/2006/main" xmlns:w14="http://schemas.microsoft.com/office/word/2010/wordml" xmlns:w15="http://schemas.microsoft.com/office/word/2012/wordml" xmlns:w16cex="http://schemas.microsoft.com/office/word/2018/wordml/cex" xmlns:w16cid="http://schemas.microsoft.com/office/word/2016/wordml/cid" xmlns:w16="http://schemas.microsoft.com/office/word/2018/wordml" xmlns:w16sdtdh="http://schemas.microsoft.com/office/word/2020/wordml/sdtdatahash" xmlns:w16se="http://schemas.microsoft.com/office/word/2015/wordml/symex" xmlns:wpg="http://schemas.microsoft.com/office/word/2010/wordprocessingGroup" xmlns:wpi="http://schemas.microsoft.com/office/word/2010/wordprocessingInk" xmlns:wne="http://schemas.microsoft.com/office/word/2006/wordml" xmlns:wps="http://schemas.microsoft.com/office/word/2010/wordprocessingShape" mc:Ignorable="w14 w15 w16se w16cid w16 w16cex w16sdtdh wp14">
-  <w:abstractNum w:abstractNumId="0" w15:restartNumberingAfterBreak="0">
+<w:numbering xmlns:wpc="http://schemas.microsoft.com/office/word/2010/wordprocessingCanvas" xmlns:mc="http://schemas.openxmlformats.org/markup-compatibility/2006" xmlns:o="urn:schemas-microsoft-com:office:office" xmlns:r="http://schemas.openxmlformats.org/officeDocument/2006/relationships" xmlns:m="http://schemas.openxmlformats.org/officeDocument/2006/math" xmlns:v="urn:schemas-microsoft-com:vml" xmlns:wp14="http://schemas.microsoft.com/office/word/2010/wordprocessingDrawing" xmlns:wp="http://schemas.openxmlformats.org/drawingml/2006/wordprocessingDrawing" xmlns:w10="urn:schemas-microsoft-com:office:word" xmlns:w="http://schemas.openxmlformats.org/wordprocessingml/2006/main" xmlns:w14="http://schemas.microsoft.com/office/word/2010/wordml" xmlns:w15="http://schemas.microsoft.com/office/word/2012/wordml" xmlns:wpg="http://schemas.microsoft.com/office/word/2010/wordprocessingGroup" xmlns:wpi="http://schemas.microsoft.com/office/word/2010/wordprocessingInk" xmlns:wne="http://schemas.microsoft.com/office/word/2006/wordml" xmlns:wps="http://schemas.microsoft.com/office/word/2010/wordprocessingShape" mc:Ignorable="w14 w15 wp14">
+  <w:abstractNum w:abstractNumId="0">
+    <w:nsid w:val="FFFFFF89"/>
+    <w:multiLevelType w:val="singleLevel"/>
+    <w:tmpl w:val="0E204F64"/>
+    <w:lvl w:ilvl="0">
+      <w:start w:val="1"/>
+      <w:numFmt w:val="bullet"/>
+      <w:pStyle w:val="ListBullet"/>
+      <w:lvlText w:val=""/>
+      <w:lvlJc w:val="left"/>
+      <w:pPr>
+        <w:tabs>
+          <w:tab w:val="num" w:pos="360"/>
+        </w:tabs>
+        <w:ind w:left="360" w:hanging="360"/>
+      </w:pPr>
+      <w:rPr>
+        <w:rFonts w:ascii="Symbol" w:hAnsi="Symbol" w:hint="default"/>
+      </w:rPr>
+    </w:lvl>
+  </w:abstractNum>
+  <w:abstractNum w:abstractNumId="1">
     <w:nsid w:val="34D17A36"/>
     <w:multiLevelType w:val="hybridMultilevel"/>
     <w:tmpl w:val="30D6DB1A"/>
@@ -5761,13 +5276,16 @@
     </w:lvl>
   </w:abstractNum>
   <w:num w:numId="1">
+    <w:abstractNumId w:val="1"/>
+  </w:num>
+  <w:num w:numId="2">
     <w:abstractNumId w:val="0"/>
   </w:num>
 </w:numbering>
 </file>
 
 <file path=word/styles.xml><?xml version="1.0" encoding="utf-8"?>
-<w:styles xmlns:mc="http://schemas.openxmlformats.org/markup-compatibility/2006" xmlns:r="http://schemas.openxmlformats.org/officeDocument/2006/relationships" xmlns:w="http://schemas.openxmlformats.org/wordprocessingml/2006/main" xmlns:w14="http://schemas.microsoft.com/office/word/2010/wordml" xmlns:w15="http://schemas.microsoft.com/office/word/2012/wordml" xmlns:w16cex="http://schemas.microsoft.com/office/word/2018/wordml/cex" xmlns:w16cid="http://schemas.microsoft.com/office/word/2016/wordml/cid" xmlns:w16="http://schemas.microsoft.com/office/word/2018/wordml" xmlns:w16sdtdh="http://schemas.microsoft.com/office/word/2020/wordml/sdtdatahash" xmlns:w16se="http://schemas.microsoft.com/office/word/2015/wordml/symex" mc:Ignorable="w14 w15 w16se w16cid w16 w16cex w16sdtdh">
+<w:styles xmlns:mc="http://schemas.openxmlformats.org/markup-compatibility/2006" xmlns:r="http://schemas.openxmlformats.org/officeDocument/2006/relationships" xmlns:w="http://schemas.openxmlformats.org/wordprocessingml/2006/main" xmlns:w14="http://schemas.microsoft.com/office/word/2010/wordml" xmlns:w15="http://schemas.microsoft.com/office/word/2012/wordml" mc:Ignorable="w14 w15">
   <w:docDefaults>
     <w:rPrDefault>
       <w:rPr>
@@ -5783,7 +5301,7 @@
       </w:pPr>
     </w:pPrDefault>
   </w:docDefaults>
-  <w:latentStyles w:defLockedState="0" w:defUIPriority="99" w:defSemiHidden="0" w:defUnhideWhenUsed="0" w:defQFormat="0" w:count="376">
+  <w:latentStyles w:defLockedState="0" w:defUIPriority="99" w:defSemiHidden="0" w:defUnhideWhenUsed="0" w:defQFormat="0" w:count="371">
     <w:lsdException w:name="Normal" w:uiPriority="0" w:qFormat="1"/>
     <w:lsdException w:name="heading 1" w:uiPriority="9" w:qFormat="1"/>
     <w:lsdException w:name="heading 2" w:semiHidden="1" w:uiPriority="9" w:unhideWhenUsed="1" w:qFormat="1"/>
@@ -6155,11 +5673,6 @@
     <w:lsdException w:name="List Table 5 Dark Accent 6" w:uiPriority="50"/>
     <w:lsdException w:name="List Table 6 Colorful Accent 6" w:uiPriority="51"/>
     <w:lsdException w:name="List Table 7 Colorful Accent 6" w:uiPriority="52"/>
-    <w:lsdException w:name="Mention" w:semiHidden="1" w:unhideWhenUsed="1"/>
-    <w:lsdException w:name="Smart Hyperlink" w:semiHidden="1" w:unhideWhenUsed="1"/>
-    <w:lsdException w:name="Hashtag" w:semiHidden="1" w:unhideWhenUsed="1"/>
-    <w:lsdException w:name="Unresolved Mention" w:semiHidden="1" w:unhideWhenUsed="1"/>
-    <w:lsdException w:name="Smart Link" w:semiHidden="1" w:unhideWhenUsed="1"/>
   </w:latentStyles>
   <w:style w:type="paragraph" w:default="1" w:styleId="Normal">
     <w:name w:val="Normal"/>
@@ -6354,6 +5867,30 @@
       <w:ind w:left="720"/>
       <w:contextualSpacing/>
     </w:pPr>
+  </w:style>
+  <w:style w:type="paragraph" w:styleId="ListBullet">
+    <w:name w:val="List Bullet"/>
+    <w:basedOn w:val="Normal"/>
+    <w:uiPriority w:val="99"/>
+    <w:unhideWhenUsed/>
+    <w:rsid w:val="00062A78"/>
+    <w:pPr>
+      <w:numPr>
+        <w:numId w:val="2"/>
+      </w:numPr>
+      <w:contextualSpacing/>
+    </w:pPr>
+  </w:style>
+  <w:style w:type="character" w:styleId="Hyperlink">
+    <w:name w:val="Hyperlink"/>
+    <w:basedOn w:val="DefaultParagraphFont"/>
+    <w:uiPriority w:val="99"/>
+    <w:unhideWhenUsed/>
+    <w:rsid w:val="00F357E3"/>
+    <w:rPr>
+      <w:color w:val="0000FF" w:themeColor="hyperlink"/>
+      <w:u w:val="single"/>
+    </w:rPr>
   </w:style>
 </w:styles>
 </file>

</xml_diff>